<commit_message>
1.2.0.2 ~ graph initial work
</commit_message>
<xml_diff>
--- a/appnotes.docx
+++ b/appnotes.docx
@@ -22,261 +22,262 @@
           <w:lang w:val="en-US"/>
         </w:rPr>
       </w:pPr>
+      <w:r>
+        <w:rPr>
+          <w:lang w:val="en-US"/>
+        </w:rPr>
+        <w:t>MyLiveDiet is a powerful metabolism simulator, not just a food diary.</w:t>
+      </w:r>
+    </w:p>
+    <w:p>
+      <w:pPr>
+        <w:rPr>
+          <w:lang w:val="en-US"/>
+        </w:rPr>
+      </w:pPr>
+      <w:r>
+        <w:rPr>
+          <w:lang w:val="en-US"/>
+        </w:rPr>
+        <w:t xml:space="preserve">It mimics the way your body actually works, and that means </w:t>
+      </w:r>
+      <w:proofErr w:type="gramStart"/>
+      <w:r>
+        <w:rPr>
+          <w:lang w:val="en-US"/>
+        </w:rPr>
+        <w:t>you’ll</w:t>
+      </w:r>
+      <w:proofErr w:type="gramEnd"/>
+      <w:r>
+        <w:rPr>
+          <w:lang w:val="en-US"/>
+        </w:rPr>
+        <w:t xml:space="preserve"> get the most accurate and most intuitive results.</w:t>
+      </w:r>
+    </w:p>
+    <w:p>
+      <w:pPr>
+        <w:rPr>
+          <w:lang w:val="en-US"/>
+        </w:rPr>
+      </w:pPr>
+      <w:r>
+        <w:rPr>
+          <w:lang w:val="en-US"/>
+        </w:rPr>
+        <w:t>Just try it, and you will see it is different from any other app you have ever seen.</w:t>
+      </w:r>
+    </w:p>
+    <w:p>
+      <w:pPr>
+        <w:rPr>
+          <w:lang w:val="en-US"/>
+        </w:rPr>
+      </w:pPr>
+    </w:p>
+    <w:p>
+      <w:pPr>
+        <w:rPr>
+          <w:lang w:val="en-US"/>
+        </w:rPr>
+      </w:pPr>
+      <w:r>
+        <w:rPr>
+          <w:lang w:val="en-US"/>
+        </w:rPr>
+        <w:t xml:space="preserve">• </w:t>
+      </w:r>
+      <w:proofErr w:type="gramStart"/>
+      <w:r>
+        <w:rPr>
+          <w:lang w:val="en-US"/>
+        </w:rPr>
+        <w:t>automatic</w:t>
+      </w:r>
+      <w:proofErr w:type="gramEnd"/>
+      <w:r>
+        <w:rPr>
+          <w:lang w:val="en-US"/>
+        </w:rPr>
+        <w:t xml:space="preserve"> backup and data synchronization across multiple devices;</w:t>
+      </w:r>
+    </w:p>
+    <w:p>
+      <w:pPr>
+        <w:rPr>
+          <w:lang w:val="en-US"/>
+        </w:rPr>
+      </w:pPr>
+      <w:r>
+        <w:rPr>
+          <w:lang w:val="en-US"/>
+        </w:rPr>
+        <w:t xml:space="preserve">• </w:t>
+      </w:r>
+      <w:proofErr w:type="gramStart"/>
+      <w:r>
+        <w:rPr>
+          <w:lang w:val="en-US"/>
+        </w:rPr>
+        <w:t>simple</w:t>
+      </w:r>
+      <w:proofErr w:type="gramEnd"/>
+      <w:r>
+        <w:rPr>
+          <w:lang w:val="en-US"/>
+        </w:rPr>
+        <w:t>, clean, and beautiful interface;</w:t>
+      </w:r>
+    </w:p>
+    <w:p>
+      <w:pPr>
+        <w:rPr>
+          <w:lang w:val="en-US"/>
+        </w:rPr>
+      </w:pPr>
+      <w:r>
+        <w:rPr>
+          <w:lang w:val="en-US"/>
+        </w:rPr>
+        <w:t xml:space="preserve">• </w:t>
+      </w:r>
+      <w:proofErr w:type="gramStart"/>
+      <w:r>
+        <w:rPr>
+          <w:lang w:val="en-US"/>
+        </w:rPr>
+        <w:t>comprehensive</w:t>
+      </w:r>
+      <w:proofErr w:type="gramEnd"/>
+      <w:r>
+        <w:rPr>
+          <w:lang w:val="en-US"/>
+        </w:rPr>
+        <w:t xml:space="preserve"> nutritional information;</w:t>
+      </w:r>
+    </w:p>
+    <w:p>
+      <w:pPr>
+        <w:rPr>
+          <w:lang w:val="en-US"/>
+        </w:rPr>
+      </w:pPr>
+      <w:r>
+        <w:rPr>
+          <w:lang w:val="en-US"/>
+        </w:rPr>
+        <w:t>• shows how fast you burn calories;</w:t>
+      </w:r>
+    </w:p>
+    <w:p>
+      <w:pPr>
+        <w:rPr>
+          <w:lang w:val="en-US"/>
+        </w:rPr>
+      </w:pPr>
+      <w:r>
+        <w:rPr>
+          <w:lang w:val="en-US"/>
+        </w:rPr>
+        <w:t xml:space="preserve">• </w:t>
+      </w:r>
+      <w:proofErr w:type="gramStart"/>
+      <w:r>
+        <w:rPr>
+          <w:lang w:val="en-US"/>
+        </w:rPr>
+        <w:t>extensive</w:t>
+      </w:r>
+      <w:proofErr w:type="gramEnd"/>
+      <w:r>
+        <w:rPr>
+          <w:lang w:val="en-US"/>
+        </w:rPr>
+        <w:t xml:space="preserve"> food/exercise database;</w:t>
+      </w:r>
+    </w:p>
+    <w:p>
+      <w:pPr>
+        <w:rPr>
+          <w:lang w:val="en-US"/>
+        </w:rPr>
+      </w:pPr>
+      <w:r>
+        <w:rPr>
+          <w:lang w:val="en-US"/>
+        </w:rPr>
+        <w:t xml:space="preserve">• </w:t>
+      </w:r>
+      <w:proofErr w:type="gramStart"/>
+      <w:r>
+        <w:rPr>
+          <w:lang w:val="en-US"/>
+        </w:rPr>
+        <w:t>instant</w:t>
+      </w:r>
+      <w:proofErr w:type="gramEnd"/>
+      <w:r>
+        <w:rPr>
+          <w:lang w:val="en-US"/>
+        </w:rPr>
+        <w:t xml:space="preserve"> search;</w:t>
+      </w:r>
+    </w:p>
+    <w:p>
+      <w:pPr>
+        <w:rPr>
+          <w:lang w:val="en-US"/>
+        </w:rPr>
+      </w:pPr>
+      <w:r>
+        <w:rPr>
+          <w:lang w:val="en-US"/>
+        </w:rPr>
+        <w:t>• add custom foods and exercises</w:t>
+      </w:r>
+      <w:proofErr w:type="gramStart"/>
+      <w:r>
+        <w:rPr>
+          <w:lang w:val="en-US"/>
+        </w:rPr>
+        <w:t>;</w:t>
+      </w:r>
+      <w:proofErr w:type="gramEnd"/>
+    </w:p>
+    <w:p>
+      <w:r>
+        <w:t xml:space="preserve">• bookmark </w:t>
+      </w:r>
+      <w:proofErr w:type="spellStart"/>
+      <w:r>
+        <w:t>your</w:t>
+      </w:r>
+      <w:proofErr w:type="spellEnd"/>
+      <w:r>
+        <w:t xml:space="preserve"> </w:t>
+      </w:r>
+      <w:proofErr w:type="spellStart"/>
+      <w:r>
+        <w:t>favorite</w:t>
+      </w:r>
+      <w:proofErr w:type="spellEnd"/>
+      <w:r>
+        <w:t xml:space="preserve"> </w:t>
+      </w:r>
+      <w:proofErr w:type="spellStart"/>
+      <w:r>
+        <w:t>items</w:t>
+      </w:r>
+      <w:proofErr w:type="spellEnd"/>
+      <w:r>
+        <w:t>.</w:t>
+      </w:r>
+    </w:p>
+    <w:p>
       <w:bookmarkStart w:id="0" w:name="_GoBack"/>
-      <w:r>
-        <w:rPr>
-          <w:lang w:val="en-US"/>
-        </w:rPr>
-        <w:t>MyLiveDiet is a powerful metabolism simulator, not just a food diary.</w:t>
-      </w:r>
-    </w:p>
-    <w:p>
-      <w:pPr>
-        <w:rPr>
-          <w:lang w:val="en-US"/>
-        </w:rPr>
-      </w:pPr>
-      <w:r>
-        <w:rPr>
-          <w:lang w:val="en-US"/>
-        </w:rPr>
-        <w:t xml:space="preserve">It mimics the way your body actually works, and that means </w:t>
-      </w:r>
-      <w:proofErr w:type="gramStart"/>
-      <w:r>
-        <w:rPr>
-          <w:lang w:val="en-US"/>
-        </w:rPr>
-        <w:t>you’ll</w:t>
-      </w:r>
-      <w:proofErr w:type="gramEnd"/>
-      <w:r>
-        <w:rPr>
-          <w:lang w:val="en-US"/>
-        </w:rPr>
-        <w:t xml:space="preserve"> get the most accurate and most intuitive results.</w:t>
-      </w:r>
-    </w:p>
-    <w:p>
-      <w:pPr>
-        <w:rPr>
-          <w:lang w:val="en-US"/>
-        </w:rPr>
-      </w:pPr>
-      <w:r>
-        <w:rPr>
-          <w:lang w:val="en-US"/>
-        </w:rPr>
-        <w:t>Just try it, and you will see it is different from any other app you have ever seen.</w:t>
-      </w:r>
-    </w:p>
-    <w:p>
-      <w:pPr>
-        <w:rPr>
-          <w:lang w:val="en-US"/>
-        </w:rPr>
-      </w:pPr>
-    </w:p>
-    <w:p>
-      <w:pPr>
-        <w:rPr>
-          <w:lang w:val="en-US"/>
-        </w:rPr>
-      </w:pPr>
-      <w:r>
-        <w:rPr>
-          <w:lang w:val="en-US"/>
-        </w:rPr>
-        <w:t xml:space="preserve">• </w:t>
-      </w:r>
-      <w:proofErr w:type="gramStart"/>
-      <w:r>
-        <w:rPr>
-          <w:lang w:val="en-US"/>
-        </w:rPr>
-        <w:t>automatic</w:t>
-      </w:r>
-      <w:proofErr w:type="gramEnd"/>
-      <w:r>
-        <w:rPr>
-          <w:lang w:val="en-US"/>
-        </w:rPr>
-        <w:t xml:space="preserve"> backup and data synchronization across multiple devices;</w:t>
-      </w:r>
-    </w:p>
-    <w:p>
-      <w:pPr>
-        <w:rPr>
-          <w:lang w:val="en-US"/>
-        </w:rPr>
-      </w:pPr>
-      <w:r>
-        <w:rPr>
-          <w:lang w:val="en-US"/>
-        </w:rPr>
-        <w:t xml:space="preserve">• </w:t>
-      </w:r>
-      <w:proofErr w:type="gramStart"/>
-      <w:r>
-        <w:rPr>
-          <w:lang w:val="en-US"/>
-        </w:rPr>
-        <w:t>simple</w:t>
-      </w:r>
-      <w:proofErr w:type="gramEnd"/>
-      <w:r>
-        <w:rPr>
-          <w:lang w:val="en-US"/>
-        </w:rPr>
-        <w:t>, clean, and beautiful interface;</w:t>
-      </w:r>
-    </w:p>
-    <w:p>
-      <w:pPr>
-        <w:rPr>
-          <w:lang w:val="en-US"/>
-        </w:rPr>
-      </w:pPr>
-      <w:r>
-        <w:rPr>
-          <w:lang w:val="en-US"/>
-        </w:rPr>
-        <w:t xml:space="preserve">• </w:t>
-      </w:r>
-      <w:proofErr w:type="gramStart"/>
-      <w:r>
-        <w:rPr>
-          <w:lang w:val="en-US"/>
-        </w:rPr>
-        <w:t>comprehensive</w:t>
-      </w:r>
-      <w:proofErr w:type="gramEnd"/>
-      <w:r>
-        <w:rPr>
-          <w:lang w:val="en-US"/>
-        </w:rPr>
-        <w:t xml:space="preserve"> nutritional information;</w:t>
-      </w:r>
-    </w:p>
-    <w:p>
-      <w:pPr>
-        <w:rPr>
-          <w:lang w:val="en-US"/>
-        </w:rPr>
-      </w:pPr>
-      <w:r>
-        <w:rPr>
-          <w:lang w:val="en-US"/>
-        </w:rPr>
-        <w:t>• shows how fast you burn calories;</w:t>
-      </w:r>
-    </w:p>
-    <w:p>
-      <w:pPr>
-        <w:rPr>
-          <w:lang w:val="en-US"/>
-        </w:rPr>
-      </w:pPr>
-      <w:r>
-        <w:rPr>
-          <w:lang w:val="en-US"/>
-        </w:rPr>
-        <w:t xml:space="preserve">• </w:t>
-      </w:r>
-      <w:proofErr w:type="gramStart"/>
-      <w:r>
-        <w:rPr>
-          <w:lang w:val="en-US"/>
-        </w:rPr>
-        <w:t>extensive</w:t>
-      </w:r>
-      <w:proofErr w:type="gramEnd"/>
-      <w:r>
-        <w:rPr>
-          <w:lang w:val="en-US"/>
-        </w:rPr>
-        <w:t xml:space="preserve"> food/exercise database;</w:t>
-      </w:r>
-    </w:p>
-    <w:p>
-      <w:pPr>
-        <w:rPr>
-          <w:lang w:val="en-US"/>
-        </w:rPr>
-      </w:pPr>
-      <w:r>
-        <w:rPr>
-          <w:lang w:val="en-US"/>
-        </w:rPr>
-        <w:t xml:space="preserve">• </w:t>
-      </w:r>
-      <w:proofErr w:type="gramStart"/>
-      <w:r>
-        <w:rPr>
-          <w:lang w:val="en-US"/>
-        </w:rPr>
-        <w:t>instant</w:t>
-      </w:r>
-      <w:proofErr w:type="gramEnd"/>
-      <w:r>
-        <w:rPr>
-          <w:lang w:val="en-US"/>
-        </w:rPr>
-        <w:t xml:space="preserve"> search;</w:t>
-      </w:r>
-    </w:p>
-    <w:p>
-      <w:pPr>
-        <w:rPr>
-          <w:lang w:val="en-US"/>
-        </w:rPr>
-      </w:pPr>
-      <w:r>
-        <w:rPr>
-          <w:lang w:val="en-US"/>
-        </w:rPr>
-        <w:t>• add custom foods and exercises</w:t>
-      </w:r>
-      <w:proofErr w:type="gramStart"/>
-      <w:r>
-        <w:rPr>
-          <w:lang w:val="en-US"/>
-        </w:rPr>
-        <w:t>;</w:t>
-      </w:r>
-      <w:proofErr w:type="gramEnd"/>
-    </w:p>
-    <w:p>
-      <w:r>
-        <w:t xml:space="preserve">• bookmark </w:t>
-      </w:r>
-      <w:proofErr w:type="spellStart"/>
-      <w:r>
-        <w:t>your</w:t>
-      </w:r>
-      <w:proofErr w:type="spellEnd"/>
-      <w:r>
-        <w:t xml:space="preserve"> </w:t>
-      </w:r>
-      <w:proofErr w:type="spellStart"/>
-      <w:r>
-        <w:t>favorite</w:t>
-      </w:r>
-      <w:proofErr w:type="spellEnd"/>
-      <w:r>
-        <w:t xml:space="preserve"> </w:t>
-      </w:r>
-      <w:proofErr w:type="spellStart"/>
-      <w:r>
-        <w:t>items</w:t>
-      </w:r>
-      <w:proofErr w:type="spellEnd"/>
-      <w:r>
-        <w:t>.</w:t>
-      </w:r>
-    </w:p>
-    <w:bookmarkEnd w:id="0"/>
-    <w:p/>
+      <w:bookmarkEnd w:id="0"/>
+    </w:p>
     <w:p>
       <w:r>
         <w:t xml:space="preserve">MyLiveDiet é um poderoso simulador de metabolismo, e não apenas um diário alimentar. </w:t>
@@ -1588,6 +1589,48 @@
     <w:p/>
     <w:p/>
     <w:p/>
+    <w:p>
+      <w:pPr>
+        <w:rPr>
+          <w:u w:val="single"/>
+          <w:lang w:val="en-US"/>
+        </w:rPr>
+      </w:pPr>
+      <w:r>
+        <w:rPr>
+          <w:u w:val="single"/>
+          <w:lang w:val="en-US"/>
+        </w:rPr>
+        <w:t>Multi-Platform data Sync</w:t>
+      </w:r>
+    </w:p>
+    <w:p>
+      <w:pPr>
+        <w:rPr>
+          <w:lang w:val="en-US"/>
+        </w:rPr>
+      </w:pPr>
+      <w:r>
+        <w:rPr>
+          <w:lang w:val="en-US"/>
+        </w:rPr>
+        <w:t>You can use the web version of the app</w:t>
+      </w:r>
+    </w:p>
+    <w:p>
+      <w:pPr>
+        <w:rPr>
+          <w:lang w:val="en-US"/>
+        </w:rPr>
+      </w:pPr>
+    </w:p>
+    <w:p>
+      <w:pPr>
+        <w:rPr>
+          <w:lang w:val="en-US"/>
+        </w:rPr>
+      </w:pPr>
+    </w:p>
     <w:sectPr>
       <w:pgSz w:w="11906" w:h="16838"/>
       <w:pgMar w:top="1440" w:right="1440" w:bottom="1440" w:left="1440" w:header="720" w:footer="720" w:gutter="0"/>

</xml_diff>

<commit_message>
1.2.5 ~ release ~ true food callback
</commit_message>
<xml_diff>
--- a/appnotes.docx
+++ b/appnotes.docx
@@ -8,6 +8,7 @@
           <w:lang w:val="en-US"/>
         </w:rPr>
       </w:pPr>
+      <w:bookmarkStart w:id="0" w:name="_GoBack"/>
     </w:p>
     <w:p>
       <w:pPr>
@@ -183,12 +184,6 @@
         <w:rPr>
           <w:lang w:val="en-US"/>
         </w:rPr>
-        <w:t>*</w:t>
-      </w:r>
-      <w:r>
-        <w:rPr>
-          <w:lang w:val="en-US"/>
-        </w:rPr>
         <w:t xml:space="preserve">The Facebook authentication </w:t>
       </w:r>
       <w:proofErr w:type="gramStart"/>
@@ -256,18 +251,11 @@
         <w:t xml:space="preserve"> seu navegador favorito. Mais tarde, na academia, você pode atualizá-lo usando</w:t>
       </w:r>
       <w:r>
-        <w:t xml:space="preserve"> o </w:t>
-      </w:r>
-      <w:proofErr w:type="spellStart"/>
-      <w:r>
-        <w:t>a</w:t>
-      </w:r>
-      <w:bookmarkStart w:id="0" w:name="_GoBack"/>
-      <w:bookmarkEnd w:id="0"/>
-      <w:r>
-        <w:t>pp</w:t>
-      </w:r>
-      <w:proofErr w:type="spellEnd"/>
+        <w:t xml:space="preserve"> o ap</w:t>
+      </w:r>
+      <w:r>
+        <w:t>licativo</w:t>
+      </w:r>
       <w:r>
         <w:t xml:space="preserve"> em</w:t>
       </w:r>
@@ -280,7 +268,13 @@
         <w:t>Mesmo estando off-line,</w:t>
       </w:r>
       <w:r>
-        <w:t xml:space="preserve"> ainda pode adicionar novos itens, que serão enviados ao servidor assim que houver uma conexão disponível.</w:t>
+        <w:t xml:space="preserve"> </w:t>
+      </w:r>
+      <w:r>
+        <w:t xml:space="preserve">você </w:t>
+      </w:r>
+      <w:r>
+        <w:t>ainda pode adicionar novos itens, que serão enviados ao servidor assim que houver uma conexão disponível.</w:t>
       </w:r>
     </w:p>
     <w:p>
@@ -290,13 +284,25 @@
     </w:p>
     <w:p>
       <w:r>
-        <w:t>*</w:t>
-      </w:r>
-      <w:r>
-        <w:t>A autenticação via Facebook utilizada somente para identificar seus dados no Kcals.net, que é onde a informação de fato fica armazenada. O aplicativo em si jamais irá interagir diretamente com sua conta no Facebook.</w:t>
+        <w:t xml:space="preserve">A autenticação via Facebook </w:t>
+      </w:r>
+      <w:r>
+        <w:t xml:space="preserve">é </w:t>
+      </w:r>
+      <w:r>
+        <w:t xml:space="preserve">utilizada somente para identificar seus dados no Kcals.net, que é </w:t>
+      </w:r>
+      <w:proofErr w:type="gramStart"/>
+      <w:r>
+        <w:t>onde</w:t>
+      </w:r>
+      <w:proofErr w:type="gramEnd"/>
+      <w:r>
+        <w:t xml:space="preserve"> a informação de fato fica armazenada. O aplicativo em si jamais irá interagir diretamente com sua conta no Facebook.</w:t>
       </w:r>
     </w:p>
     <w:p/>
+    <w:bookmarkEnd w:id="0"/>
     <w:p/>
     <w:p/>
     <w:p/>
@@ -8708,7 +8714,7 @@
             <v:path o:extrusionok="f" gradientshapeok="t" o:connecttype="rect"/>
             <o:lock v:ext="edit" aspectratio="t"/>
           </v:shapetype>
-          <v:shape id="_x0000_i1030" type="#_x0000_t75" style="width:21.6pt;height:21.6pt" o:ole="">
+          <v:shape id="_x0000_i1030" type="#_x0000_t75" style="width:20.1pt;height:18.25pt" o:ole="">
             <v:imagedata r:id="rId6" o:title=""/>
           </v:shape>
           <w:control r:id="rId7" w:name="DefaultOcxName1" w:shapeid="_x0000_i1030"/>
@@ -10376,7 +10382,7 @@
       </w:pPr>
       <w:r>
         <w:object w:dxaOrig="405" w:dyaOrig="360">
-          <v:shape id="_x0000_i1033" type="#_x0000_t75" style="width:21.6pt;height:21.6pt" o:ole="">
+          <v:shape id="_x0000_i1033" type="#_x0000_t75" style="width:20.1pt;height:18.25pt" o:ole="">
             <v:imagedata r:id="rId6" o:title=""/>
           </v:shape>
           <w:control r:id="rId8" w:name="DefaultOcxName" w:shapeid="_x0000_i1033"/>

</xml_diff>